<commit_message>
Musterdatenbericht dazu und Zwischenstand: Einleitung, Motivation, Normen und Regulatorien. Weiter beim ERM Paket
</commit_message>
<xml_diff>
--- a/Progress/Zwischenberichte Word/01_Einleitung_Motivation.docx
+++ b/Progress/Zwischenberichte Word/01_Einleitung_Motivation.docx
@@ -6,13 +6,15 @@
       <w:pPr>
         <w:rPr>
           <w:rFonts w:cstheme="minorHAnsi"/>
-        </w:rPr>
-      </w:pPr>
-      <w:r>
-        <w:rPr>
-          <w:rFonts w:cstheme="minorHAnsi"/>
-        </w:rPr>
-        <w:t xml:space="preserve">Einleitung: </w:t>
+          <w:b/>
+        </w:rPr>
+      </w:pPr>
+      <w:r>
+        <w:rPr>
+          <w:rFonts w:cstheme="minorHAnsi"/>
+          <w:b/>
+        </w:rPr>
+        <w:t>Einleitung</w:t>
       </w:r>
     </w:p>
     <w:p>
@@ -61,7 +63,43 @@
         <w:rPr>
           <w:rFonts w:cstheme="minorHAnsi"/>
         </w:rPr>
-        <w:t xml:space="preserve">] sind die Mitgliedsstaaten der EU aufgefordert die Inhalte in nationales Recht umzusetzen. Inhalt dieser Richtlinie ist es die vorhandenen, analogen Stromzähler durch digitale Smart Meter zu ersetzen. Mit der flächendeckenden Installation stehen sowohl </w:t>
+        <w:t>] sind die Mitgliedsstaaten der EU aufgefordert</w:t>
+      </w:r>
+      <w:r>
+        <w:rPr>
+          <w:rFonts w:cstheme="minorHAnsi"/>
+        </w:rPr>
+        <w:t>, deren</w:t>
+      </w:r>
+      <w:r>
+        <w:rPr>
+          <w:rFonts w:cstheme="minorHAnsi"/>
+        </w:rPr>
+        <w:t xml:space="preserve"> Inhalte in nationales Recht umzusetzen. </w:t>
+      </w:r>
+      <w:r>
+        <w:rPr>
+          <w:rFonts w:cstheme="minorHAnsi"/>
+        </w:rPr>
+        <w:t>Thema</w:t>
+      </w:r>
+      <w:r>
+        <w:rPr>
+          <w:rFonts w:cstheme="minorHAnsi"/>
+        </w:rPr>
+        <w:t xml:space="preserve"> dieser Richtlinie ist es</w:t>
+      </w:r>
+      <w:r>
+        <w:rPr>
+          <w:rFonts w:cstheme="minorHAnsi"/>
+        </w:rPr>
+        <w:t>, die vorhandenen</w:t>
+      </w:r>
+      <w:r>
+        <w:rPr>
+          <w:rFonts w:cstheme="minorHAnsi"/>
+        </w:rPr>
+        <w:t xml:space="preserve"> analogen Stromzähler durch digitale Smart Meter zu ersetzen. Mit der flächendeckenden Installation stehen sowohl </w:t>
       </w:r>
       <w:r>
         <w:rPr>
@@ -91,14 +129,32 @@
         <w:rPr>
           <w:rFonts w:cstheme="minorHAnsi"/>
         </w:rPr>
-        <w:t xml:space="preserve">als auch den Energieproduzenten und den Verbrauchern Möglichkeiten das Netz optimal zu nützen, Energie zu günstigen Preisen zu erwerben und Energieverschwendung zu verringern. Um diese Vorteile zu nützen ist Kommunikation bezüglich des aktuellen Verbrauchs, der Netzbelastung und der im Netz vorhandenen Energie notwendig. Über Kommunikationsprotokolle tauschen Verteilstationen, </w:t>
+        <w:t>als auch den Energieproduzenten und den Verbrauchern Möglichkeiten das Netz optimal zu nützen, Energie zu günstigen Preisen zu erwerben und Energieverschwendung zu verringern. Um diese Vorteile zu nützen</w:t>
+      </w:r>
+      <w:r>
+        <w:rPr>
+          <w:rFonts w:cstheme="minorHAnsi"/>
+        </w:rPr>
+        <w:t>,</w:t>
+      </w:r>
+      <w:r>
+        <w:rPr>
+          <w:rFonts w:cstheme="minorHAnsi"/>
+        </w:rPr>
+        <w:t xml:space="preserve"> ist Kommunikation bezüglich des aktuellen Verbrauchs, der Netzbelastung und der im Netz vorhandenen Energie notwendig. Über Kommunikationsprotokolle tauschen Verteilstationen, </w:t>
       </w:r>
       <w:proofErr w:type="spellStart"/>
       <w:r>
         <w:rPr>
           <w:rFonts w:cstheme="minorHAnsi"/>
         </w:rPr>
-        <w:t>Einspeiser</w:t>
+        <w:t>Energiee</w:t>
+      </w:r>
+      <w:r>
+        <w:rPr>
+          <w:rFonts w:cstheme="minorHAnsi"/>
+        </w:rPr>
+        <w:t>inspeiser</w:t>
       </w:r>
       <w:proofErr w:type="spellEnd"/>
       <w:r>
@@ -142,37 +198,76 @@
         <w:rPr>
           <w:rFonts w:cstheme="minorHAnsi"/>
         </w:rPr>
-        <w:t>Im Spannungsfeld von Schutz der Privatsphäre einerseits und andererseits Messdatenauswertung im Rahmen des Erlaubten sollen die Ergebnisse dieses Projekts für Komfortverbesserung sorgen.</w:t>
-      </w:r>
-    </w:p>
-    <w:p>
-      <w:pPr>
-        <w:rPr>
-          <w:rFonts w:cstheme="minorHAnsi"/>
-          <w:strike/>
-        </w:rPr>
-      </w:pPr>
-      <w:bookmarkStart w:id="0" w:name="_GoBack"/>
-      <w:bookmarkEnd w:id="0"/>
-    </w:p>
-    <w:p>
-      <w:pPr>
-        <w:rPr>
-          <w:rFonts w:cstheme="minorHAnsi"/>
-        </w:rPr>
-      </w:pPr>
-    </w:p>
-    <w:p>
-      <w:pPr>
-        <w:rPr>
-          <w:rFonts w:cstheme="minorHAnsi"/>
-        </w:rPr>
-      </w:pPr>
-      <w:r>
-        <w:rPr>
-          <w:rFonts w:cstheme="minorHAnsi"/>
-        </w:rPr>
-        <w:t>Motivation:</w:t>
+        <w:t>Im Spannungsfeld von Schutz der Privatsphäre einerseits</w:t>
+      </w:r>
+      <w:r>
+        <w:rPr>
+          <w:rFonts w:cstheme="minorHAnsi"/>
+        </w:rPr>
+        <w:t>,</w:t>
+      </w:r>
+      <w:r>
+        <w:rPr>
+          <w:rFonts w:cstheme="minorHAnsi"/>
+        </w:rPr>
+        <w:t xml:space="preserve"> und </w:t>
+      </w:r>
+      <w:r>
+        <w:rPr>
+          <w:rFonts w:cstheme="minorHAnsi"/>
+        </w:rPr>
+        <w:t>maschineller</w:t>
+      </w:r>
+      <w:r>
+        <w:rPr>
+          <w:rFonts w:cstheme="minorHAnsi"/>
+        </w:rPr>
+        <w:t xml:space="preserve"> </w:t>
+      </w:r>
+      <w:r>
+        <w:rPr>
+          <w:rFonts w:cstheme="minorHAnsi"/>
+        </w:rPr>
+        <w:t xml:space="preserve">Messdatenauswertung im Rahmen des Erlaubten </w:t>
+      </w:r>
+      <w:r>
+        <w:rPr>
+          <w:rFonts w:cstheme="minorHAnsi"/>
+        </w:rPr>
+        <w:t>andererseits</w:t>
+      </w:r>
+      <w:r>
+        <w:rPr>
+          <w:rFonts w:cstheme="minorHAnsi"/>
+        </w:rPr>
+        <w:t xml:space="preserve"> </w:t>
+      </w:r>
+      <w:r>
+        <w:rPr>
+          <w:rFonts w:cstheme="minorHAnsi"/>
+        </w:rPr>
+        <w:t>sollen die Ergebnisse dieses Projekts für Komfortverbesserung sorgen.</w:t>
+      </w:r>
+    </w:p>
+    <w:p>
+      <w:pPr>
+        <w:rPr>
+          <w:rFonts w:cstheme="minorHAnsi"/>
+        </w:rPr>
+      </w:pPr>
+    </w:p>
+    <w:p>
+      <w:pPr>
+        <w:rPr>
+          <w:rFonts w:cstheme="minorHAnsi"/>
+        </w:rPr>
+      </w:pPr>
+      <w:r>
+        <w:rPr>
+          <w:rFonts w:cstheme="minorHAnsi"/>
+          <w:b/>
+        </w:rPr>
+        <w:t>Motivation</w:t>
       </w:r>
     </w:p>
     <w:p>
@@ -282,7 +377,19 @@
         <w:rPr>
           <w:rFonts w:cstheme="minorHAnsi"/>
         </w:rPr>
-        <w:t xml:space="preserve"> [Referenz]</w:t>
+        <w:t xml:space="preserve"> [Referenz</w:t>
+      </w:r>
+      <w:r>
+        <w:rPr>
+          <w:rFonts w:cstheme="minorHAnsi"/>
+        </w:rPr>
+        <w:t xml:space="preserve"> COSEM</w:t>
+      </w:r>
+      <w:r>
+        <w:rPr>
+          <w:rFonts w:cstheme="minorHAnsi"/>
+        </w:rPr>
+        <w:t>]</w:t>
       </w:r>
     </w:p>
     <w:p>
@@ -300,7 +407,19 @@
         <w:rPr>
           <w:rFonts w:cstheme="minorHAnsi"/>
         </w:rPr>
-        <w:t>SML [Referenz]</w:t>
+        <w:t>SML [Referenz</w:t>
+      </w:r>
+      <w:r>
+        <w:rPr>
+          <w:rFonts w:cstheme="minorHAnsi"/>
+        </w:rPr>
+        <w:t xml:space="preserve"> SML</w:t>
+      </w:r>
+      <w:r>
+        <w:rPr>
+          <w:rFonts w:cstheme="minorHAnsi"/>
+        </w:rPr>
+        <w:t>]</w:t>
       </w:r>
     </w:p>
     <w:p>
@@ -318,7 +437,13 @@
         <w:rPr>
           <w:rFonts w:cstheme="minorHAnsi"/>
         </w:rPr>
-        <w:t xml:space="preserve">MMS </w:t>
+        <w:t>MMS</w:t>
+      </w:r>
+      <w:r>
+        <w:rPr>
+          <w:rFonts w:cstheme="minorHAnsi"/>
+        </w:rPr>
+        <w:t xml:space="preserve"> </w:t>
       </w:r>
       <w:r>
         <w:rPr>
@@ -342,7 +467,13 @@
         <w:rPr>
           <w:rFonts w:cstheme="minorHAnsi"/>
         </w:rPr>
-        <w:t>IEC 61850</w:t>
+        <w:t xml:space="preserve">IEC </w:t>
+      </w:r>
+      <w:r>
+        <w:rPr>
+          <w:rFonts w:cstheme="minorHAnsi"/>
+        </w:rPr>
+        <w:t>61850</w:t>
       </w:r>
       <w:r>
         <w:rPr>
@@ -397,7 +528,31 @@
         <w:rPr>
           <w:rFonts w:cstheme="minorHAnsi"/>
         </w:rPr>
-        <w:t xml:space="preserve">zur Verfügung stellen, ebenso die Frequenz mit der Werte ausgelesen werden können ist unterschiedlich [da fehlt eine Referenz]. </w:t>
+        <w:t>zur Verfügung stellen, ebenso die Frequenz</w:t>
+      </w:r>
+      <w:r>
+        <w:rPr>
+          <w:rFonts w:cstheme="minorHAnsi"/>
+        </w:rPr>
+        <w:t>,</w:t>
+      </w:r>
+      <w:r>
+        <w:rPr>
+          <w:rFonts w:cstheme="minorHAnsi"/>
+        </w:rPr>
+        <w:t xml:space="preserve"> mit der Werte ausgelesen werden können</w:t>
+      </w:r>
+      <w:r>
+        <w:rPr>
+          <w:rFonts w:cstheme="minorHAnsi"/>
+        </w:rPr>
+        <w:t>,</w:t>
+      </w:r>
+      <w:r>
+        <w:rPr>
+          <w:rFonts w:cstheme="minorHAnsi"/>
+        </w:rPr>
+        <w:t xml:space="preserve"> ist unterschiedlich [da fehlt eine Referenz]. </w:t>
       </w:r>
       <w:r>
         <w:rPr>
@@ -519,46 +674,39 @@
         <w:rPr>
           <w:rFonts w:cstheme="minorHAnsi"/>
         </w:rPr>
-        <w:t>Mit der Umsetzung des Projektes soll eine maschinelle Auswertung der Messdaten vereinfacht, ermöglicht und geregelt erfolgen können.</w:t>
-      </w:r>
-    </w:p>
-    <w:p>
-      <w:pPr>
-        <w:rPr>
-          <w:rFonts w:cstheme="minorHAnsi"/>
-        </w:rPr>
-      </w:pPr>
-    </w:p>
-    <w:p>
-      <w:pPr>
-        <w:rPr>
-          <w:rFonts w:cstheme="minorHAnsi"/>
-        </w:rPr>
-      </w:pPr>
-    </w:p>
-    <w:p>
-      <w:pPr>
-        <w:rPr>
-          <w:rFonts w:cstheme="minorHAnsi"/>
-        </w:rPr>
-      </w:pPr>
-    </w:p>
-    <w:p>
-      <w:pPr>
-        <w:rPr>
-          <w:rFonts w:cstheme="minorHAnsi"/>
-        </w:rPr>
-      </w:pPr>
-    </w:p>
-    <w:p>
-      <w:pPr>
-        <w:rPr>
-          <w:rFonts w:cstheme="minorHAnsi"/>
-        </w:rPr>
-      </w:pPr>
-      <w:r>
-        <w:rPr>
-          <w:rFonts w:cstheme="minorHAnsi"/>
+        <w:t xml:space="preserve">Mit der Umsetzung des Projektes soll eine </w:t>
+      </w:r>
+      <w:r>
+        <w:rPr>
+          <w:rFonts w:cstheme="minorHAnsi"/>
+        </w:rPr>
+        <w:t xml:space="preserve">programmtechnische </w:t>
+      </w:r>
+      <w:r>
+        <w:rPr>
+          <w:rFonts w:cstheme="minorHAnsi"/>
+        </w:rPr>
+        <w:t>Auswertung der Messdaten vereinfacht, ermöglicht und geregelt erfolgen können.</w:t>
+      </w:r>
+    </w:p>
+    <w:p>
+      <w:pPr>
+        <w:rPr>
+          <w:rFonts w:cstheme="minorHAnsi"/>
+        </w:rPr>
+      </w:pPr>
+    </w:p>
+    <w:p>
+      <w:pPr>
+        <w:rPr>
+          <w:rFonts w:cstheme="minorHAnsi"/>
+          <w:b/>
+        </w:rPr>
+      </w:pPr>
+      <w:r>
+        <w:rPr>
+          <w:rFonts w:cstheme="minorHAnsi"/>
+          <w:b/>
         </w:rPr>
         <w:t>Umgebung</w:t>
       </w:r>
@@ -573,8 +721,19 @@
         <w:rPr>
           <w:rFonts w:cstheme="minorHAnsi"/>
         </w:rPr>
-        <w:lastRenderedPageBreak/>
-        <w:t xml:space="preserve">Die Umsetzung des Projektes erfolgt unter zu Hilfenahme von bereits im Umfeld der Fachhochschule Salzburg beziehungsweise des </w:t>
+        <w:t>Die Umsetzung des Projektes erfolgt unter zu Hilfenahme von bereits im Umfeld der Fachhochschule Salzburg</w:t>
+      </w:r>
+      <w:r>
+        <w:rPr>
+          <w:rFonts w:cstheme="minorHAnsi"/>
+        </w:rPr>
+        <w:t>,</w:t>
+      </w:r>
+      <w:r>
+        <w:rPr>
+          <w:rFonts w:cstheme="minorHAnsi"/>
+        </w:rPr>
+        <w:t xml:space="preserve"> beziehungsweise des </w:t>
       </w:r>
       <w:r>
         <w:rPr>
@@ -680,6 +839,7 @@
         <w:rPr>
           <w:rFonts w:cstheme="minorHAnsi"/>
         </w:rPr>
+        <w:lastRenderedPageBreak/>
         <w:t>Importmodule</w:t>
       </w:r>
       <w:r>
@@ -763,65 +923,68 @@
           <w:rFonts w:cstheme="minorHAnsi"/>
         </w:rPr>
       </w:pPr>
-      <w:proofErr w:type="spellStart"/>
-      <w:r>
-        <w:rPr>
-          <w:rFonts w:cstheme="minorHAnsi"/>
-        </w:rPr>
-        <w:t>Weiters</w:t>
-      </w:r>
-      <w:proofErr w:type="spellEnd"/>
-      <w:r>
-        <w:rPr>
-          <w:rFonts w:cstheme="minorHAnsi"/>
-        </w:rPr>
-        <w:t xml:space="preserve"> werden verwendete Softwarepakete im Abschnitt </w:t>
-      </w:r>
-      <w:proofErr w:type="spellStart"/>
-      <w:r>
-        <w:rPr>
-          <w:rFonts w:cstheme="minorHAnsi"/>
-        </w:rPr>
-        <w:t>Systemarchitecktur</w:t>
-      </w:r>
-      <w:proofErr w:type="spellEnd"/>
-      <w:r>
-        <w:rPr>
-          <w:rFonts w:cstheme="minorHAnsi"/>
-        </w:rPr>
-        <w:t xml:space="preserve"> erwähnt.</w:t>
-      </w:r>
-    </w:p>
-    <w:p>
-      <w:pPr>
-        <w:rPr>
-          <w:rFonts w:cstheme="minorHAnsi"/>
-        </w:rPr>
-      </w:pPr>
-    </w:p>
-    <w:p>
-      <w:pPr>
-        <w:rPr>
-          <w:rFonts w:cstheme="minorHAnsi"/>
-        </w:rPr>
-      </w:pPr>
-    </w:p>
-    <w:p>
-      <w:pPr>
-        <w:rPr>
-          <w:rFonts w:cstheme="minorHAnsi"/>
-        </w:rPr>
-      </w:pPr>
-    </w:p>
-    <w:p>
-      <w:pPr>
-        <w:rPr>
-          <w:rFonts w:cstheme="minorHAnsi"/>
-        </w:rPr>
-      </w:pPr>
-      <w:r>
-        <w:rPr>
-          <w:rFonts w:cstheme="minorHAnsi"/>
+      <w:r>
+        <w:rPr>
+          <w:rFonts w:cstheme="minorHAnsi"/>
+        </w:rPr>
+        <w:t>W</w:t>
+      </w:r>
+      <w:r>
+        <w:rPr>
+          <w:rFonts w:cstheme="minorHAnsi"/>
+        </w:rPr>
+        <w:t>eitere</w:t>
+      </w:r>
+      <w:r>
+        <w:rPr>
+          <w:rFonts w:cstheme="minorHAnsi"/>
+        </w:rPr>
+        <w:t xml:space="preserve"> verwendete Softwarepakete </w:t>
+      </w:r>
+      <w:r>
+        <w:rPr>
+          <w:rFonts w:cstheme="minorHAnsi"/>
+        </w:rPr>
+        <w:t xml:space="preserve">werden </w:t>
+      </w:r>
+      <w:r>
+        <w:rPr>
+          <w:rFonts w:cstheme="minorHAnsi"/>
+        </w:rPr>
+        <w:t>im Abschnitt Systemarchite</w:t>
+      </w:r>
+      <w:r>
+        <w:rPr>
+          <w:rFonts w:cstheme="minorHAnsi"/>
+        </w:rPr>
+        <w:t>ktur erwähnt.</w:t>
+      </w:r>
+    </w:p>
+    <w:p>
+      <w:pPr>
+        <w:rPr>
+          <w:rFonts w:cstheme="minorHAnsi"/>
+        </w:rPr>
+      </w:pPr>
+    </w:p>
+    <w:p>
+      <w:pPr>
+        <w:rPr>
+          <w:rFonts w:cstheme="minorHAnsi"/>
+        </w:rPr>
+      </w:pPr>
+    </w:p>
+    <w:p>
+      <w:pPr>
+        <w:rPr>
+          <w:rFonts w:cstheme="minorHAnsi"/>
+          <w:b/>
+        </w:rPr>
+      </w:pPr>
+      <w:r>
+        <w:rPr>
+          <w:rFonts w:cstheme="minorHAnsi"/>
+          <w:b/>
         </w:rPr>
         <w:t>Literatur</w:t>
       </w:r>
@@ -1207,15 +1370,166 @@
     <w:p>
       <w:pPr>
         <w:rPr>
-          <w:rFonts w:cstheme="minorHAnsi"/>
-        </w:rPr>
-      </w:pPr>
-      <w:r>
-        <w:rPr>
           <w:rFonts w:eastAsia="Times New Roman" w:cstheme="minorHAnsi"/>
           <w:lang w:eastAsia="de-AT"/>
         </w:rPr>
+      </w:pPr>
+      <w:r>
+        <w:rPr>
+          <w:rFonts w:eastAsia="Times New Roman" w:cstheme="minorHAnsi"/>
+          <w:lang w:eastAsia="de-AT"/>
+        </w:rPr>
         <w:t>}</w:t>
+      </w:r>
+    </w:p>
+    <w:p>
+      <w:pPr>
+        <w:rPr>
+          <w:rFonts w:eastAsia="Times New Roman" w:cstheme="minorHAnsi"/>
+          <w:lang w:eastAsia="de-AT"/>
+        </w:rPr>
+      </w:pPr>
+    </w:p>
+    <w:p>
+      <w:pPr>
+        <w:rPr>
+          <w:rFonts w:eastAsia="Times New Roman" w:cstheme="minorHAnsi"/>
+          <w:lang w:eastAsia="de-AT"/>
+        </w:rPr>
+      </w:pPr>
+    </w:p>
+    <w:p>
+      <w:pPr>
+        <w:rPr>
+          <w:rFonts w:eastAsia="Times New Roman" w:cstheme="minorHAnsi"/>
+          <w:lang w:eastAsia="de-AT"/>
+        </w:rPr>
+      </w:pPr>
+      <w:r>
+        <w:rPr>
+          <w:rFonts w:eastAsia="Times New Roman" w:cstheme="minorHAnsi"/>
+          <w:lang w:eastAsia="de-AT"/>
+        </w:rPr>
+        <w:t xml:space="preserve">[SML] Bundesamt für Sicherheit in der IT: </w:t>
+      </w:r>
+    </w:p>
+    <w:p>
+      <w:pPr>
+        <w:rPr>
+          <w:rFonts w:eastAsia="Times New Roman" w:cstheme="minorHAnsi"/>
+          <w:lang w:eastAsia="de-AT"/>
+        </w:rPr>
+      </w:pPr>
+      <w:r>
+        <w:rPr>
+          <w:rFonts w:ascii="Arial" w:hAnsi="Arial" w:cs="Arial"/>
+          <w:color w:val="222222"/>
+          <w:lang w:val="de-DE"/>
+        </w:rPr>
+        <w:t>BSI TR-03109 Technische Vorgaben für intelligente Messsysteme und deren sicherer Betrieb</w:t>
+      </w:r>
+      <w:r>
+        <w:rPr>
+          <w:rFonts w:eastAsia="Times New Roman" w:cstheme="minorHAnsi"/>
+          <w:lang w:eastAsia="de-AT"/>
+        </w:rPr>
+        <w:t xml:space="preserve"> </w:t>
+      </w:r>
+      <w:hyperlink r:id="rId5" w:history="1">
+        <w:r>
+          <w:rPr>
+            <w:rStyle w:val="Hyperlink"/>
+            <w:rFonts w:eastAsia="Times New Roman" w:cstheme="minorHAnsi"/>
+            <w:lang w:eastAsia="de-AT"/>
+          </w:rPr>
+          <w:t>https://www.bsi.bund.de/SharedDocs/Downloads/DE/BSI/Publikationen/TechnischeRichtlinien/TR03109/TR-03109-1_Anlage_Feinspezifikation_Drahtgebundene_LMN-Schnittstelle_Teilb.pdf?__blob=publicationFile</w:t>
+        </w:r>
+      </w:hyperlink>
+      <w:r>
+        <w:rPr>
+          <w:rFonts w:eastAsia="Times New Roman" w:cstheme="minorHAnsi"/>
+          <w:lang w:eastAsia="de-AT"/>
+        </w:rPr>
+        <w:t xml:space="preserve"> </w:t>
+      </w:r>
+    </w:p>
+    <w:p>
+      <w:pPr>
+        <w:rPr>
+          <w:rFonts w:cstheme="minorHAnsi"/>
+        </w:rPr>
+      </w:pPr>
+    </w:p>
+    <w:p>
+      <w:pPr>
+        <w:rPr>
+          <w:rFonts w:cstheme="minorHAnsi"/>
+        </w:rPr>
+      </w:pPr>
+      <w:r>
+        <w:rPr>
+          <w:rFonts w:cstheme="minorHAnsi"/>
+        </w:rPr>
+        <w:t xml:space="preserve">[IEC </w:t>
+      </w:r>
+      <w:r>
+        <w:rPr>
+          <w:rFonts w:cstheme="minorHAnsi"/>
+        </w:rPr>
+        <w:t>61850</w:t>
+      </w:r>
+      <w:r>
+        <w:rPr>
+          <w:rFonts w:cstheme="minorHAnsi"/>
+        </w:rPr>
+        <w:t xml:space="preserve">, daraus abgeleitet </w:t>
+      </w:r>
+      <w:proofErr w:type="spellStart"/>
+      <w:r>
+        <w:rPr>
+          <w:rFonts w:cstheme="minorHAnsi"/>
+        </w:rPr>
+        <w:t>ÖNorm</w:t>
+      </w:r>
+      <w:proofErr w:type="spellEnd"/>
+      <w:r>
+        <w:rPr>
+          <w:rFonts w:cstheme="minorHAnsi"/>
+        </w:rPr>
+        <w:t xml:space="preserve"> 61850</w:t>
+      </w:r>
+      <w:r>
+        <w:rPr>
+          <w:rFonts w:cstheme="minorHAnsi"/>
+        </w:rPr>
+        <w:t>]</w:t>
+      </w:r>
+    </w:p>
+    <w:p>
+      <w:pPr>
+        <w:rPr>
+          <w:rFonts w:cstheme="minorHAnsi"/>
+        </w:rPr>
+      </w:pPr>
+      <w:r>
+        <w:rPr>
+          <w:rFonts w:ascii="Verdana" w:hAnsi="Verdana"/>
+          <w:color w:val="333333"/>
+          <w:sz w:val="17"/>
+          <w:szCs w:val="17"/>
+        </w:rPr>
+        <w:t xml:space="preserve">Kommunikationsnetze und -systeme für die Automatisierung in der elektrischen Energieversorgung - Teil </w:t>
+      </w:r>
+      <w:bookmarkStart w:id="0" w:name="_GoBack"/>
+      <w:bookmarkEnd w:id="0"/>
+      <w:r>
+        <w:rPr>
+          <w:rFonts w:ascii="Verdana" w:hAnsi="Verdana"/>
+          <w:color w:val="333333"/>
+          <w:sz w:val="17"/>
+          <w:szCs w:val="17"/>
+        </w:rPr>
+        <w:t>6: Sprache für die Beschreibung der Konfiguration für die Kommunikation in Stationen mit intelligenten elektronischen Geräten (IED) (IEC 61850-6:2009</w:t>
       </w:r>
     </w:p>
     <w:sectPr>
@@ -2063,6 +2377,17 @@
       <w:contextualSpacing/>
     </w:pPr>
   </w:style>
+  <w:style w:type="character" w:styleId="Hyperlink">
+    <w:name w:val="Hyperlink"/>
+    <w:basedOn w:val="Absatz-Standardschriftart"/>
+    <w:uiPriority w:val="99"/>
+    <w:unhideWhenUsed/>
+    <w:rsid w:val="00A300F2"/>
+    <w:rPr>
+      <w:color w:val="0563C1" w:themeColor="hyperlink"/>
+      <w:u w:val="single"/>
+    </w:rPr>
+  </w:style>
 </w:styles>
 </file>
 

</xml_diff>